<commit_message>
Añadido los PDF de los archivos que he escrito algo
</commit_message>
<xml_diff>
--- a/Documento de Análisis.docx
+++ b/Documento de Análisis.docx
@@ -47,11 +47,6 @@
       <w:proofErr w:type="spellEnd"/>
     </w:p>
     <w:p>
-      <w:r>
-        <w:br w:type="page"/>
-      </w:r>
-    </w:p>
-    <w:p>
       <w:pPr>
         <w:pStyle w:val="Prrafodelista"/>
         <w:numPr>
@@ -63,7 +58,6 @@
         <w:rPr>
           <w:noProof/>
         </w:rPr>
-        <w:lastRenderedPageBreak/>
         <w:drawing>
           <wp:anchor distT="0" distB="0" distL="114300" distR="114300" simplePos="0" relativeHeight="251658240" behindDoc="1" locked="0" layoutInCell="1" allowOverlap="1">
             <wp:simplePos x="0" y="0"/>
@@ -114,6 +108,8 @@
           </wp:anchor>
         </w:drawing>
       </w:r>
+      <w:bookmarkStart w:id="0" w:name="_GoBack"/>
+      <w:bookmarkEnd w:id="0"/>
       <w:r>
         <w:t>Diagrama de clases</w:t>
       </w:r>
@@ -165,6 +161,7 @@
         </w:numPr>
       </w:pPr>
       <w:r>
+        <w:lastRenderedPageBreak/>
         <w:t xml:space="preserve">Página principal: </w:t>
       </w:r>
     </w:p>
@@ -175,8 +172,6 @@
       <w:r>
         <w:t>Respecto a la página principal, tendremos la peculiaridad de que contendremos un slider con ofertas de productos y una sección de artículos recomendados personalizados para cada cliente dependiente de los últimos productos adquiridos por el mismo.</w:t>
       </w:r>
-      <w:bookmarkStart w:id="0" w:name="_GoBack"/>
-      <w:bookmarkEnd w:id="0"/>
     </w:p>
     <w:p>
       <w:pPr>
@@ -197,6 +192,95 @@
 <file path=word/numbering.xml><?xml version="1.0" encoding="utf-8"?>
 <w:numbering xmlns:wpc="http://schemas.microsoft.com/office/word/2010/wordprocessingCanvas" xmlns:cx="http://schemas.microsoft.com/office/drawing/2014/chartex" xmlns:cx1="http://schemas.microsoft.com/office/drawing/2015/9/8/chartex" xmlns:cx2="http://schemas.microsoft.com/office/drawing/2015/10/21/chartex" xmlns:cx3="http://schemas.microsoft.com/office/drawing/2016/5/9/chartex" xmlns:cx4="http://schemas.microsoft.com/office/drawing/2016/5/10/chartex" xmlns:cx5="http://schemas.microsoft.com/office/drawing/2016/5/11/chartex" xmlns:cx6="http://schemas.microsoft.com/office/drawing/2016/5/12/chartex" xmlns:cx7="http://schemas.microsoft.com/office/drawing/2016/5/13/chartex" xmlns:cx8="http://schemas.microsoft.com/office/drawing/2016/5/14/chartex" xmlns:mc="http://schemas.openxmlformats.org/markup-compatibility/2006" xmlns:aink="http://schemas.microsoft.com/office/drawing/2016/ink" xmlns:am3d="http://schemas.microsoft.com/office/drawing/2017/model3d" xmlns:o="urn:schemas-microsoft-com:office:office" xmlns:r="http://schemas.openxmlformats.org/officeDocument/2006/relationships" xmlns:m="http://schemas.openxmlformats.org/officeDocument/2006/math" xmlns:v="urn:schemas-microsoft-com:vml" xmlns:wp14="http://schemas.microsoft.com/office/word/2010/wordprocessingDrawing" xmlns:wp="http://schemas.openxmlformats.org/drawingml/2006/wordprocessingDrawing" xmlns:w10="urn:schemas-microsoft-com:office:word" xmlns:w="http://schemas.openxmlformats.org/wordprocessingml/2006/main" xmlns:w14="http://schemas.microsoft.com/office/word/2010/wordml" xmlns:w15="http://schemas.microsoft.com/office/word/2012/wordml" xmlns:w16cid="http://schemas.microsoft.com/office/word/2016/wordml/cid" xmlns:w16se="http://schemas.microsoft.com/office/word/2015/wordml/symex" xmlns:wpg="http://schemas.microsoft.com/office/word/2010/wordprocessingGroup" xmlns:wpi="http://schemas.microsoft.com/office/word/2010/wordprocessingInk" xmlns:wne="http://schemas.microsoft.com/office/word/2006/wordml" xmlns:wps="http://schemas.microsoft.com/office/word/2010/wordprocessingShape" mc:Ignorable="w14 w15 w16se w16cid wp14">
   <w:abstractNum w:abstractNumId="0" w15:restartNumberingAfterBreak="0">
+    <w:nsid w:val="28905C4F"/>
+    <w:multiLevelType w:val="hybridMultilevel"/>
+    <w:tmpl w:val="9FCE4904"/>
+    <w:lvl w:ilvl="0" w:tplc="2AD6B538">
+      <w:start w:val="2"/>
+      <w:numFmt w:val="decimal"/>
+      <w:lvlText w:val="%1"/>
+      <w:lvlJc w:val="left"/>
+      <w:pPr>
+        <w:ind w:left="720" w:hanging="360"/>
+      </w:pPr>
+      <w:rPr>
+        <w:rFonts w:hint="default"/>
+      </w:rPr>
+    </w:lvl>
+    <w:lvl w:ilvl="1" w:tplc="0C0A0019" w:tentative="1">
+      <w:start w:val="1"/>
+      <w:numFmt w:val="lowerLetter"/>
+      <w:lvlText w:val="%2."/>
+      <w:lvlJc w:val="left"/>
+      <w:pPr>
+        <w:ind w:left="1440" w:hanging="360"/>
+      </w:pPr>
+    </w:lvl>
+    <w:lvl w:ilvl="2" w:tplc="0C0A001B" w:tentative="1">
+      <w:start w:val="1"/>
+      <w:numFmt w:val="lowerRoman"/>
+      <w:lvlText w:val="%3."/>
+      <w:lvlJc w:val="right"/>
+      <w:pPr>
+        <w:ind w:left="2160" w:hanging="180"/>
+      </w:pPr>
+    </w:lvl>
+    <w:lvl w:ilvl="3" w:tplc="0C0A000F" w:tentative="1">
+      <w:start w:val="1"/>
+      <w:numFmt w:val="decimal"/>
+      <w:lvlText w:val="%4."/>
+      <w:lvlJc w:val="left"/>
+      <w:pPr>
+        <w:ind w:left="2880" w:hanging="360"/>
+      </w:pPr>
+    </w:lvl>
+    <w:lvl w:ilvl="4" w:tplc="0C0A0019" w:tentative="1">
+      <w:start w:val="1"/>
+      <w:numFmt w:val="lowerLetter"/>
+      <w:lvlText w:val="%5."/>
+      <w:lvlJc w:val="left"/>
+      <w:pPr>
+        <w:ind w:left="3600" w:hanging="360"/>
+      </w:pPr>
+    </w:lvl>
+    <w:lvl w:ilvl="5" w:tplc="0C0A001B" w:tentative="1">
+      <w:start w:val="1"/>
+      <w:numFmt w:val="lowerRoman"/>
+      <w:lvlText w:val="%6."/>
+      <w:lvlJc w:val="right"/>
+      <w:pPr>
+        <w:ind w:left="4320" w:hanging="180"/>
+      </w:pPr>
+    </w:lvl>
+    <w:lvl w:ilvl="6" w:tplc="0C0A000F" w:tentative="1">
+      <w:start w:val="1"/>
+      <w:numFmt w:val="decimal"/>
+      <w:lvlText w:val="%7."/>
+      <w:lvlJc w:val="left"/>
+      <w:pPr>
+        <w:ind w:left="5040" w:hanging="360"/>
+      </w:pPr>
+    </w:lvl>
+    <w:lvl w:ilvl="7" w:tplc="0C0A0019" w:tentative="1">
+      <w:start w:val="1"/>
+      <w:numFmt w:val="lowerLetter"/>
+      <w:lvlText w:val="%8."/>
+      <w:lvlJc w:val="left"/>
+      <w:pPr>
+        <w:ind w:left="5760" w:hanging="360"/>
+      </w:pPr>
+    </w:lvl>
+    <w:lvl w:ilvl="8" w:tplc="0C0A001B" w:tentative="1">
+      <w:start w:val="1"/>
+      <w:numFmt w:val="lowerRoman"/>
+      <w:lvlText w:val="%9."/>
+      <w:lvlJc w:val="right"/>
+      <w:pPr>
+        <w:ind w:left="6480" w:hanging="180"/>
+      </w:pPr>
+    </w:lvl>
+  </w:abstractNum>
+  <w:abstractNum w:abstractNumId="1" w15:restartNumberingAfterBreak="0">
     <w:nsid w:val="5BAD4968"/>
     <w:multiLevelType w:val="multilevel"/>
     <w:tmpl w:val="F26A5FA6"/>
@@ -318,6 +402,9 @@
     </w:lvl>
   </w:abstractNum>
   <w:num w:numId="1">
+    <w:abstractNumId w:val="1"/>
+  </w:num>
+  <w:num w:numId="2">
     <w:abstractNumId w:val="0"/>
   </w:num>
 </w:numbering>

</xml_diff>